<commit_message>
Zamienione nazwy klas na Anglojęzyczne
</commit_message>
<xml_diff>
--- a/doc/sklep.docx
+++ b/doc/sklep.docx
@@ -4,139 +4,1018 @@
   <w:body>
     <w:p>
       <w:r>
-        <w:t>Temat:</w:t>
-      </w:r>
-    </w:p>
-    <w:p>
-      <w:r>
-        <w:t>Program obsługi kasy</w:t>
+        <w:t>1.Jaki jest interfejs?</w:t>
+      </w:r>
+    </w:p>
+    <w:p>
+      <w:r>
+        <w:tab/>
+        <w:t>W pierwszej wersji program sterowany jest z zakresu terminalu, po uruchomieniu programu wyświetla się informacja o poprawnym bądź nie wczytaniu listy produktów, następnie wyświetlane jest menu kasy w którym wymienione są funkcje:</w:t>
+      </w:r>
+    </w:p>
+    <w:p>
+      <w:r>
+        <w:t>-sprzedaż</w:t>
+      </w:r>
+    </w:p>
+    <w:p>
+      <w:r>
+        <w:t>-wymiana</w:t>
+      </w:r>
+    </w:p>
+    <w:p>
+      <w:r>
+        <w:t>-dodaj produkt</w:t>
+      </w:r>
+    </w:p>
+    <w:p>
+      <w:r>
+        <w:t>-sprawdź kod</w:t>
+      </w:r>
+    </w:p>
+    <w:p>
+      <w:r>
+        <w:t>-menadżer listy produktów</w:t>
+      </w:r>
+    </w:p>
+    <w:p>
+      <w:r>
+        <w:t>-zakończ sprzedaż</w:t>
       </w:r>
     </w:p>
     <w:p/>
     <w:p>
       <w:r>
-        <w:t>1.Jaki jest interfejs?</w:t>
-      </w:r>
-    </w:p>
-    <w:p>
-      <w:r>
-        <w:tab/>
-        <w:t>W pierwszej wersji program sterowany jest z zakresu terminalu, po uruchomieniu programu wyświetla się informacja o poprawnym bądź nie wczytaniu listy produktów, następnie wyświetlane jest menu kasy w którym wymienione są funkcje:</w:t>
-      </w:r>
-    </w:p>
-    <w:p>
-      <w:r>
-        <w:t>-sprzedaż</w:t>
-      </w:r>
-    </w:p>
-    <w:p>
-      <w:r>
-        <w:t>-wymiana</w:t>
-      </w:r>
-    </w:p>
-    <w:p>
-      <w:r>
-        <w:t>-dodaj produkt</w:t>
-      </w:r>
-    </w:p>
-    <w:p>
-      <w:r>
-        <w:t>-sprawdź kod</w:t>
-      </w:r>
-    </w:p>
-    <w:p>
-      <w:r>
-        <w:t>-wyświetl listę produktów</w:t>
-      </w:r>
-    </w:p>
-    <w:p>
-      <w:r>
-        <w:t>-usuń produkt</w:t>
-      </w:r>
-    </w:p>
-    <w:p>
-      <w:r>
-        <w:t>-zakończ sprzedaż</w:t>
+        <w:t>2.Jaki jest wynik działania programu?</w:t>
+      </w:r>
+    </w:p>
+    <w:p>
+      <w:r>
+        <w:tab/>
+        <w:t>Po wejściu w zakładkę sprzedaż program wyświetla informacje o poleceniu wprowadzenia kodu produktu, następnie prosi o ilość tego produkty i na samym końcu prosi o potwierdzenie poprawności wpisanych danych.</w:t>
+      </w:r>
+    </w:p>
+    <w:p>
+      <w:r>
+        <w:tab/>
+        <w:t xml:space="preserve">Po wejściu w zakładkę wymiana program wyświetla informacje o poleceniu wprowadzeniu numeru transakcji następnie podaje informacje o tym czy transakcja została odnaleziona jeżeli tak to program w pliku </w:t>
+      </w:r>
+      <w:proofErr w:type="spellStart"/>
+      <w:r>
+        <w:t>dailyRaport</w:t>
+      </w:r>
+      <w:proofErr w:type="spellEnd"/>
+      <w:r>
+        <w:t xml:space="preserve"> zeruje wybrana wartość transakcji.</w:t>
+      </w:r>
+    </w:p>
+    <w:p>
+      <w:r>
+        <w:tab/>
+        <w:t>Po wejściu w zakładkę dodaj produkt do pliku produkty dodawana jest nowa pozycja</w:t>
+      </w:r>
+    </w:p>
+    <w:p>
+      <w:r>
+        <w:tab/>
+        <w:t xml:space="preserve">Po wejściu w zakładkę sprawdź kod wyświetla się informacja o wpisaniu kodu produktu i następnie wyświetlane są dane o produkcie i czy produkt o podanym kodzie </w:t>
+      </w:r>
+      <w:proofErr w:type="spellStart"/>
+      <w:r>
+        <w:t>instnieje</w:t>
+      </w:r>
+      <w:proofErr w:type="spellEnd"/>
+      <w:r>
+        <w:t>.</w:t>
+      </w:r>
+    </w:p>
+    <w:p>
+      <w:r>
+        <w:tab/>
+        <w:t xml:space="preserve">Po wejściu w zakładkę menadżer listy produktów wyświetlana jest menu menadżera w którym zawarte są polecenia wyświetl listę produktów, dodaj produkt do listy, </w:t>
+      </w:r>
+      <w:proofErr w:type="spellStart"/>
+      <w:r>
+        <w:t>usun</w:t>
+      </w:r>
+      <w:proofErr w:type="spellEnd"/>
+      <w:r>
+        <w:t xml:space="preserve"> produkt z listy i wróć do głównego menu</w:t>
+      </w:r>
+    </w:p>
+    <w:p>
+      <w:r>
+        <w:tab/>
+        <w:t xml:space="preserve">Po wejściu wyświetl listę produktów wyświetlana jest całą zawartość pliku </w:t>
+      </w:r>
+      <w:proofErr w:type="spellStart"/>
+      <w:r>
+        <w:t>listOFProduct</w:t>
+      </w:r>
+      <w:proofErr w:type="spellEnd"/>
+    </w:p>
+    <w:p>
+      <w:r>
+        <w:tab/>
+        <w:t xml:space="preserve">Po wejściu w zakładkę usuń produkt wyświetlana jest informacja o poleceniu wprowadzenia kodu produktu następnie informacja o </w:t>
+      </w:r>
+      <w:proofErr w:type="spellStart"/>
+      <w:r>
+        <w:t>znaleźeniu</w:t>
+      </w:r>
+      <w:proofErr w:type="spellEnd"/>
+      <w:r>
+        <w:t xml:space="preserve"> produktu jeżeli produkt został odnaleziony wyświetlana jest informacja o produkcie wraz z poleceniem o potwierdzenie </w:t>
+      </w:r>
+      <w:proofErr w:type="spellStart"/>
+      <w:r>
+        <w:t>usuniecia</w:t>
+      </w:r>
+      <w:proofErr w:type="spellEnd"/>
+      <w:r>
+        <w:t xml:space="preserve"> produktu z pliku produkty</w:t>
+      </w:r>
+    </w:p>
+    <w:p>
+      <w:r>
+        <w:tab/>
+        <w:t xml:space="preserve">Po wejściu w zakładkę wróć  </w:t>
+      </w:r>
+      <w:proofErr w:type="spellStart"/>
+      <w:r>
+        <w:t>oo</w:t>
+      </w:r>
+      <w:proofErr w:type="spellEnd"/>
+      <w:r>
+        <w:t xml:space="preserve"> menu </w:t>
+      </w:r>
+      <w:proofErr w:type="spellStart"/>
+      <w:r>
+        <w:t>głownego</w:t>
+      </w:r>
+      <w:proofErr w:type="spellEnd"/>
+      <w:r>
+        <w:t xml:space="preserve"> uruchamia się destruktor </w:t>
+      </w:r>
+      <w:proofErr w:type="spellStart"/>
+      <w:r>
+        <w:t>klassy</w:t>
+      </w:r>
+      <w:proofErr w:type="spellEnd"/>
+      <w:r>
+        <w:t xml:space="preserve"> </w:t>
+      </w:r>
+      <w:proofErr w:type="spellStart"/>
+      <w:r>
+        <w:t>ProductListMenadzer</w:t>
+      </w:r>
+      <w:proofErr w:type="spellEnd"/>
+      <w:r>
+        <w:t>.</w:t>
+      </w:r>
+    </w:p>
+    <w:p>
+      <w:r>
+        <w:t>3.Obiekty:</w:t>
+      </w:r>
+    </w:p>
+    <w:p>
+      <w:r>
+        <w:tab/>
+        <w:t>Produkt:</w:t>
+      </w:r>
+    </w:p>
+    <w:p>
+      <w:r>
+        <w:tab/>
+      </w:r>
+      <w:r>
+        <w:tab/>
+        <w:t>-id produktu (</w:t>
+      </w:r>
+      <w:proofErr w:type="spellStart"/>
+      <w:r>
+        <w:t>int</w:t>
+      </w:r>
+      <w:proofErr w:type="spellEnd"/>
+      <w:r>
+        <w:t>)</w:t>
+      </w:r>
+    </w:p>
+    <w:p>
+      <w:r>
+        <w:tab/>
+      </w:r>
+      <w:r>
+        <w:tab/>
+        <w:t>-nazwa produktu (string)</w:t>
+      </w:r>
+    </w:p>
+    <w:p>
+      <w:r>
+        <w:tab/>
+      </w:r>
+      <w:r>
+        <w:tab/>
+        <w:t>-cena (</w:t>
+      </w:r>
+      <w:proofErr w:type="spellStart"/>
+      <w:r>
+        <w:t>int</w:t>
+      </w:r>
+      <w:proofErr w:type="spellEnd"/>
+      <w:r>
+        <w:t>)</w:t>
+      </w:r>
+    </w:p>
+    <w:p>
+      <w:r>
+        <w:lastRenderedPageBreak/>
+        <w:tab/>
+      </w:r>
+      <w:r>
+        <w:tab/>
+        <w:t>-stawka podatku VAT (jako PTU) (char)</w:t>
+      </w:r>
+    </w:p>
+    <w:p>
+      <w:r>
+        <w:tab/>
+      </w:r>
+      <w:r>
+        <w:tab/>
+        <w:t xml:space="preserve">-wyświetl produkt </w:t>
+      </w:r>
+    </w:p>
+    <w:p>
+      <w:r>
+        <w:tab/>
+        <w:t>Bill:</w:t>
+      </w:r>
+    </w:p>
+    <w:p>
+      <w:r>
+        <w:tab/>
+      </w:r>
+      <w:r>
+        <w:tab/>
+        <w:t>-Numer Rachunku (</w:t>
+      </w:r>
+      <w:proofErr w:type="spellStart"/>
+      <w:r>
+        <w:t>int</w:t>
+      </w:r>
+      <w:proofErr w:type="spellEnd"/>
+      <w:r>
+        <w:t>)</w:t>
+      </w:r>
+    </w:p>
+    <w:p>
+      <w:r>
+        <w:tab/>
+      </w:r>
+      <w:r>
+        <w:tab/>
+        <w:t>-Łączny podatek Vat (</w:t>
+      </w:r>
+      <w:proofErr w:type="spellStart"/>
+      <w:r>
+        <w:t>double</w:t>
+      </w:r>
+      <w:proofErr w:type="spellEnd"/>
+      <w:r>
+        <w:t>)</w:t>
+      </w:r>
+    </w:p>
+    <w:p>
+      <w:r>
+        <w:tab/>
+      </w:r>
+      <w:r>
+        <w:tab/>
+        <w:t>-Godzina wydania rachunku (string)</w:t>
+      </w:r>
+    </w:p>
+    <w:p>
+      <w:r>
+        <w:tab/>
+      </w:r>
+      <w:r>
+        <w:tab/>
+        <w:t>-Dodaj produkt do rachunku</w:t>
+      </w:r>
+    </w:p>
+    <w:p>
+      <w:r>
+        <w:tab/>
+      </w:r>
+      <w:r>
+        <w:tab/>
+        <w:t>-Wydrukuj Rachunek</w:t>
+      </w:r>
+    </w:p>
+    <w:p>
+      <w:r>
+        <w:tab/>
+      </w:r>
+      <w:r>
+        <w:tab/>
+        <w:t>-</w:t>
+      </w:r>
+      <w:proofErr w:type="spellStart"/>
+      <w:r>
+        <w:t>Wyswietl</w:t>
+      </w:r>
+      <w:proofErr w:type="spellEnd"/>
+      <w:r>
+        <w:t xml:space="preserve"> Menu Tworzenia Rachunku</w:t>
+      </w:r>
+    </w:p>
+    <w:p>
+      <w:r>
+        <w:tab/>
+      </w:r>
+      <w:r>
+        <w:tab/>
+        <w:t>-Pobierz Dane o wyborze submenu od użytkownika</w:t>
+      </w:r>
+    </w:p>
+    <w:p>
+      <w:r>
+        <w:tab/>
+      </w:r>
+      <w:r>
+        <w:tab/>
+        <w:t>-Zlicz łączny podatek Vat z rachunku</w:t>
+      </w:r>
+    </w:p>
+    <w:p>
+      <w:r>
+        <w:tab/>
+      </w:r>
+      <w:r>
+        <w:tab/>
+        <w:t>-Wydrukuj Rachunek dla klienta</w:t>
+      </w:r>
+    </w:p>
+    <w:p>
+      <w:r>
+        <w:tab/>
+      </w:r>
+      <w:proofErr w:type="spellStart"/>
+      <w:r>
+        <w:t>DailyRaport</w:t>
+      </w:r>
+      <w:proofErr w:type="spellEnd"/>
+      <w:r>
+        <w:t>:</w:t>
+      </w:r>
+    </w:p>
+    <w:p>
+      <w:r>
+        <w:tab/>
+      </w:r>
+      <w:r>
+        <w:tab/>
+        <w:t>-Nazwa dokumentu (string)</w:t>
+      </w:r>
+    </w:p>
+    <w:p>
+      <w:r>
+        <w:tab/>
+      </w:r>
+      <w:r>
+        <w:tab/>
+        <w:t>-łączny Podatek (</w:t>
+      </w:r>
+      <w:proofErr w:type="spellStart"/>
+      <w:r>
+        <w:t>double</w:t>
+      </w:r>
+      <w:proofErr w:type="spellEnd"/>
+      <w:r>
+        <w:t>)</w:t>
+      </w:r>
+    </w:p>
+    <w:p>
+      <w:r>
+        <w:tab/>
+      </w:r>
+      <w:r>
+        <w:tab/>
+        <w:t>-Utarg (</w:t>
+      </w:r>
+      <w:proofErr w:type="spellStart"/>
+      <w:r>
+        <w:t>double</w:t>
+      </w:r>
+      <w:proofErr w:type="spellEnd"/>
+      <w:r>
+        <w:t>)</w:t>
+      </w:r>
+    </w:p>
+    <w:p>
+      <w:r>
+        <w:tab/>
+      </w:r>
+      <w:r>
+        <w:tab/>
+        <w:t>-</w:t>
+      </w:r>
+      <w:proofErr w:type="spellStart"/>
+      <w:r>
+        <w:t>Vector</w:t>
+      </w:r>
+      <w:proofErr w:type="spellEnd"/>
+      <w:r>
+        <w:t xml:space="preserve"> </w:t>
+      </w:r>
+      <w:proofErr w:type="spellStart"/>
+      <w:r>
+        <w:t>Rachunkow</w:t>
+      </w:r>
+      <w:proofErr w:type="spellEnd"/>
+      <w:r>
+        <w:t xml:space="preserve"> (</w:t>
+      </w:r>
+      <w:proofErr w:type="spellStart"/>
+      <w:r>
+        <w:t>vector</w:t>
+      </w:r>
+      <w:proofErr w:type="spellEnd"/>
+      <w:r>
+        <w:t>&lt;Bill&gt;)</w:t>
+      </w:r>
+    </w:p>
+    <w:p>
+      <w:r>
+        <w:tab/>
+      </w:r>
+      <w:r>
+        <w:tab/>
+        <w:t>-Plik Raportu Dziennego(</w:t>
+      </w:r>
+      <w:proofErr w:type="spellStart"/>
+      <w:r>
+        <w:t>ofstream</w:t>
+      </w:r>
+      <w:proofErr w:type="spellEnd"/>
+      <w:r>
+        <w:t>)</w:t>
+      </w:r>
+    </w:p>
+    <w:p>
+      <w:r>
+        <w:tab/>
+      </w:r>
+      <w:r>
+        <w:tab/>
+        <w:t>-Dodaj Rachunek do Raportu dziennego;</w:t>
+      </w:r>
+    </w:p>
+    <w:p>
+      <w:r>
+        <w:tab/>
+      </w:r>
+      <w:r>
+        <w:tab/>
+        <w:t>-Usuń Rachunek z Raportu dziennego</w:t>
+      </w:r>
+    </w:p>
+    <w:p>
+      <w:r>
+        <w:tab/>
+      </w:r>
+      <w:r>
+        <w:tab/>
+        <w:t>-</w:t>
+      </w:r>
+      <w:proofErr w:type="spellStart"/>
+      <w:r>
+        <w:t>Znajdz</w:t>
+      </w:r>
+      <w:proofErr w:type="spellEnd"/>
+      <w:r>
+        <w:t xml:space="preserve"> Rachunek</w:t>
+      </w:r>
+    </w:p>
+    <w:p>
+      <w:r>
+        <w:tab/>
+      </w:r>
+      <w:proofErr w:type="spellStart"/>
+      <w:r>
+        <w:t>MainMenu</w:t>
+      </w:r>
+      <w:proofErr w:type="spellEnd"/>
+      <w:r>
+        <w:t>:</w:t>
+      </w:r>
+    </w:p>
+    <w:p>
+      <w:r>
+        <w:tab/>
+      </w:r>
+      <w:r>
+        <w:tab/>
+        <w:t>-Opcje wyboru funkcji menu</w:t>
+      </w:r>
+    </w:p>
+    <w:p>
+      <w:r>
+        <w:tab/>
+      </w:r>
+    </w:p>
+    <w:p>
+      <w:r>
+        <w:tab/>
+      </w:r>
+      <w:proofErr w:type="spellStart"/>
+      <w:r>
+        <w:t>MainMenuPrinter</w:t>
+      </w:r>
+      <w:proofErr w:type="spellEnd"/>
+      <w:r>
+        <w:t>:</w:t>
+      </w:r>
+    </w:p>
+    <w:p>
+      <w:r>
+        <w:tab/>
+      </w:r>
+      <w:r>
+        <w:tab/>
+        <w:t xml:space="preserve">-wyświetl menu w wybranym przez </w:t>
+      </w:r>
+      <w:proofErr w:type="spellStart"/>
+      <w:r>
+        <w:t>programiste</w:t>
+      </w:r>
+      <w:proofErr w:type="spellEnd"/>
+      <w:r>
+        <w:t xml:space="preserve"> języku (polski/angielski)</w:t>
+      </w:r>
+    </w:p>
+    <w:p>
+      <w:r>
+        <w:tab/>
+      </w:r>
+      <w:proofErr w:type="spellStart"/>
+      <w:r>
+        <w:t>MenuUserChooser</w:t>
+      </w:r>
+      <w:proofErr w:type="spellEnd"/>
+      <w:r>
+        <w:t>:</w:t>
+      </w:r>
+    </w:p>
+    <w:p>
+      <w:r>
+        <w:tab/>
+      </w:r>
+      <w:r>
+        <w:tab/>
+        <w:t>-Pobiera od użytkownika dane o wyborze funkcji</w:t>
+      </w:r>
+    </w:p>
+    <w:p>
+      <w:r>
+        <w:tab/>
+      </w:r>
+      <w:proofErr w:type="spellStart"/>
+      <w:r>
+        <w:t>ProductListManager</w:t>
+      </w:r>
+      <w:proofErr w:type="spellEnd"/>
+      <w:r>
+        <w:t>:</w:t>
+      </w:r>
+    </w:p>
+    <w:p>
+      <w:r>
+        <w:tab/>
+      </w:r>
+      <w:r>
+        <w:tab/>
+        <w:t xml:space="preserve">-Dodaj Produkt do listy </w:t>
+      </w:r>
+      <w:proofErr w:type="spellStart"/>
+      <w:r>
+        <w:t>Produktow</w:t>
+      </w:r>
+      <w:proofErr w:type="spellEnd"/>
+    </w:p>
+    <w:p>
+      <w:r>
+        <w:tab/>
+      </w:r>
+      <w:r>
+        <w:tab/>
+        <w:t>-</w:t>
+      </w:r>
+      <w:proofErr w:type="spellStart"/>
+      <w:r>
+        <w:t>usun</w:t>
+      </w:r>
+      <w:proofErr w:type="spellEnd"/>
+      <w:r>
+        <w:t xml:space="preserve"> Produkt z listy </w:t>
+      </w:r>
+      <w:proofErr w:type="spellStart"/>
+      <w:r>
+        <w:t>Produktow</w:t>
+      </w:r>
+      <w:proofErr w:type="spellEnd"/>
+    </w:p>
+    <w:p>
+      <w:r>
+        <w:lastRenderedPageBreak/>
+        <w:tab/>
+      </w:r>
+      <w:r>
+        <w:tab/>
+        <w:t>-</w:t>
+      </w:r>
+      <w:proofErr w:type="spellStart"/>
+      <w:r>
+        <w:t>Znajdz</w:t>
+      </w:r>
+      <w:proofErr w:type="spellEnd"/>
+      <w:r>
+        <w:t xml:space="preserve"> Produkt po ID produktu</w:t>
+      </w:r>
+    </w:p>
+    <w:p>
+      <w:r>
+        <w:tab/>
+      </w:r>
+      <w:r>
+        <w:tab/>
+        <w:t>-Wyświetl Wszystkie produkty znajdujące się na liście</w:t>
+      </w:r>
+    </w:p>
+    <w:p>
+      <w:r>
+        <w:tab/>
+      </w:r>
+      <w:r>
+        <w:tab/>
+        <w:t>-</w:t>
+      </w:r>
+      <w:proofErr w:type="spellStart"/>
+      <w:r>
+        <w:t>Sprawdz</w:t>
+      </w:r>
+      <w:proofErr w:type="spellEnd"/>
+      <w:r>
+        <w:t xml:space="preserve"> poprawność wpisania stawki Vat</w:t>
+      </w:r>
+    </w:p>
+    <w:p>
+      <w:r>
+        <w:tab/>
+      </w:r>
+      <w:proofErr w:type="spellStart"/>
+      <w:r>
+        <w:t>MenuProduktListManager</w:t>
+      </w:r>
+      <w:proofErr w:type="spellEnd"/>
+      <w:r>
+        <w:t>:</w:t>
+      </w:r>
+    </w:p>
+    <w:p>
+      <w:r>
+        <w:tab/>
+      </w:r>
+      <w:r>
+        <w:tab/>
+        <w:t>-Wyświetla Menu</w:t>
+      </w:r>
+    </w:p>
+    <w:p>
+      <w:r>
+        <w:tab/>
+      </w:r>
+      <w:r>
+        <w:tab/>
+        <w:t>-Pobiera od użytkownika dane o wyborze pozycji w menu</w:t>
+      </w:r>
+    </w:p>
+    <w:p>
+      <w:r>
+        <w:tab/>
+        <w:t>Sale:</w:t>
+      </w:r>
+    </w:p>
+    <w:p>
+      <w:r>
+        <w:tab/>
+      </w:r>
+      <w:r>
+        <w:tab/>
+        <w:t>-Wyświetl Menu Sprzedaży</w:t>
+      </w:r>
+    </w:p>
+    <w:p>
+      <w:r>
+        <w:tab/>
+      </w:r>
+      <w:r>
+        <w:tab/>
+        <w:t xml:space="preserve">-Pobierz dane od użytkownika o </w:t>
+      </w:r>
+      <w:proofErr w:type="spellStart"/>
+      <w:r>
+        <w:t>wyborzez</w:t>
+      </w:r>
+      <w:proofErr w:type="spellEnd"/>
+      <w:r>
+        <w:t xml:space="preserve"> pozycji w menu</w:t>
+      </w:r>
+    </w:p>
+    <w:p>
+      <w:r>
+        <w:tab/>
+      </w:r>
+      <w:r>
+        <w:tab/>
+        <w:t>-Wykonaj zwrot Rachunku</w:t>
+      </w:r>
+    </w:p>
+    <w:p>
+      <w:r>
+        <w:tab/>
+      </w:r>
+      <w:proofErr w:type="spellStart"/>
+      <w:r>
+        <w:t>TakeFromUserData</w:t>
+      </w:r>
+      <w:proofErr w:type="spellEnd"/>
+      <w:r>
+        <w:t>:</w:t>
+      </w:r>
+    </w:p>
+    <w:p>
+      <w:r>
+        <w:tab/>
+      </w:r>
+      <w:r>
+        <w:tab/>
+        <w:t>-pobiera od użytkownika dowolne dane</w:t>
+      </w:r>
+    </w:p>
+    <w:p>
+      <w:r>
+        <w:tab/>
+      </w:r>
+      <w:proofErr w:type="spellStart"/>
+      <w:r>
+        <w:t>TakeTime</w:t>
+      </w:r>
+      <w:proofErr w:type="spellEnd"/>
+      <w:r>
+        <w:t>:</w:t>
+      </w:r>
+    </w:p>
+    <w:p>
+      <w:r>
+        <w:tab/>
+      </w:r>
+      <w:r>
+        <w:tab/>
+        <w:t xml:space="preserve">-godzina (char </w:t>
+      </w:r>
+      <w:proofErr w:type="spellStart"/>
+      <w:r>
+        <w:t>array</w:t>
+      </w:r>
+      <w:proofErr w:type="spellEnd"/>
+      <w:r>
+        <w:t>)</w:t>
+      </w:r>
+    </w:p>
+    <w:p>
+      <w:r>
+        <w:tab/>
+      </w:r>
+      <w:r>
+        <w:tab/>
+        <w:t xml:space="preserve">-Dzień (char </w:t>
+      </w:r>
+      <w:proofErr w:type="spellStart"/>
+      <w:r>
+        <w:t>array</w:t>
+      </w:r>
+      <w:proofErr w:type="spellEnd"/>
+      <w:r>
+        <w:t>)</w:t>
+      </w:r>
+    </w:p>
+    <w:p>
+      <w:r>
+        <w:tab/>
+      </w:r>
+      <w:r>
+        <w:tab/>
+        <w:t>-pobiera z urządzenia aktualna godzinę, dzień</w:t>
       </w:r>
     </w:p>
     <w:p/>
-    <w:p>
-      <w:r>
-        <w:t>2.Jaki jest wynik działania programu?</w:t>
-      </w:r>
-    </w:p>
-    <w:p>
-      <w:r>
-        <w:tab/>
-        <w:t>Po wejściu w zakładkę sprzedaż program wyświetla informacje o poleceniu wprowadzenia kodu produktu, następnie prosi o ilość tego produkty i na samym końcu prosi o podanie wartości rabatu.</w:t>
-      </w:r>
-    </w:p>
-    <w:p>
-      <w:r>
-        <w:tab/>
-        <w:t>Po wejściu w zakładkę wymiana program wyświetla informacje o poleceniu wprowadzeniu numeru transakcji następnie podaje informacje o tym czy transakcja została odnaleziona jeżeli tak to program w pliku sprzedaży dodaje minusową wartość tej samej transakcji pod nowym numerem</w:t>
-      </w:r>
-    </w:p>
-    <w:p>
-      <w:r>
-        <w:tab/>
-        <w:t>Po wejściu w zakładkę dodaj produkt do pliku produkty dodawana jest nowa pozycja</w:t>
-      </w:r>
-    </w:p>
-    <w:p>
-      <w:r>
-        <w:tab/>
-        <w:t>Po wejściu w zakładkę sprawdź kod wyświetla się informacja o wpisaniu kodu produktu i następnie wyświetlane są dane o produkcie</w:t>
-      </w:r>
-    </w:p>
-    <w:p>
-      <w:r>
-        <w:tab/>
-        <w:t>Po wejściu wyświetl listę produktów wyświetlana jest całą zawartośc pl</w:t>
-      </w:r>
-      <w:r>
-        <w:t>iku produkty</w:t>
-      </w:r>
-    </w:p>
-    <w:p>
-      <w:r>
-        <w:tab/>
-        <w:t>Po wejściu w zakładkę usuń produkt wyświetlana jest informacja o poleceniu wprowadzenia kodu produktu następnie informacja o znaleźeniu produktu jeżeli produkt został odnaleziony wyświetlana jest informacja o produkcie wraz z poleceniem o potwierdzenie usuniecia produktu z pliku produkty</w:t>
-      </w:r>
-    </w:p>
-    <w:p>
-      <w:r>
-        <w:tab/>
-        <w:t>Po wejściu w plik zakończ sprzedaż program wyłącza się</w:t>
-      </w:r>
-    </w:p>
-    <w:p>
-      <w:r>
-        <w:t>3.Obiekty:</w:t>
-      </w:r>
-    </w:p>
-    <w:p>
-      <w:r>
-        <w:tab/>
-        <w:t>Produkt:</w:t>
-      </w:r>
-    </w:p>
-    <w:p>
-      <w:r>
-        <w:tab/>
-      </w:r>
-      <w:r>
-        <w:tab/>
-        <w:t>-id produktu (int)</w:t>
-      </w:r>
-    </w:p>
-    <w:p>
-      <w:r>
-        <w:tab/>
-      </w:r>
-      <w:r>
-        <w:tab/>
-        <w:t>-nazwa produktu (string)</w:t>
+    <w:p/>
+    <w:p>
+      <w:r>
+        <w:t>4. Przypadki użycia</w:t>
+      </w:r>
+    </w:p>
+    <w:p>
+      <w:r>
+        <w:tab/>
+        <w:t xml:space="preserve">Tworzone są obiekty </w:t>
+      </w:r>
+      <w:proofErr w:type="spellStart"/>
+      <w:r>
+        <w:t>DailyRaport</w:t>
+      </w:r>
+      <w:proofErr w:type="spellEnd"/>
+      <w:r>
+        <w:t xml:space="preserve">, </w:t>
+      </w:r>
+      <w:proofErr w:type="spellStart"/>
+      <w:r>
+        <w:t>ProductListManager</w:t>
+      </w:r>
+      <w:proofErr w:type="spellEnd"/>
+      <w:r>
+        <w:t xml:space="preserve">. Które odpowiadają za otwarcie pliku ProductList.txt i stworzenie pliku raportu dziennego. Następnie tworzony jest obiekt </w:t>
+      </w:r>
+      <w:proofErr w:type="spellStart"/>
+      <w:r>
+        <w:t>MainMenu</w:t>
+      </w:r>
+      <w:proofErr w:type="spellEnd"/>
+      <w:r>
+        <w:t xml:space="preserve"> i wywoływana jest metoda </w:t>
+      </w:r>
+      <w:proofErr w:type="spellStart"/>
+      <w:r>
+        <w:t>menuChooser</w:t>
+      </w:r>
+      <w:proofErr w:type="spellEnd"/>
+      <w:r>
+        <w:t>. Metoda ta pobiera od użytkownika dane odnośnie jakiej opcji w menu chce użyć :</w:t>
+      </w:r>
+    </w:p>
+    <w:p>
+      <w:pPr>
+        <w:ind w:left="708" w:firstLine="708"/>
+      </w:pPr>
+      <w:r>
+        <w:t xml:space="preserve">Jeżeli wybierze funkcje zamknij program to uruchamia ją się poszczególne destruktory klas </w:t>
+      </w:r>
+      <w:proofErr w:type="spellStart"/>
+      <w:r>
+        <w:t>DailyRaport</w:t>
+      </w:r>
+      <w:proofErr w:type="spellEnd"/>
+      <w:r>
+        <w:t xml:space="preserve">, </w:t>
+      </w:r>
+      <w:proofErr w:type="spellStart"/>
+      <w:r>
+        <w:t>ProductListManager</w:t>
+      </w:r>
+      <w:proofErr w:type="spellEnd"/>
+      <w:r>
+        <w:t xml:space="preserve">, </w:t>
+      </w:r>
+      <w:proofErr w:type="spellStart"/>
+      <w:r>
+        <w:t>menuChooser</w:t>
+      </w:r>
+      <w:proofErr w:type="spellEnd"/>
+      <w:r>
+        <w:t xml:space="preserve">, </w:t>
+      </w:r>
+      <w:proofErr w:type="spellStart"/>
+      <w:r>
+        <w:t>MainMenu</w:t>
+      </w:r>
+      <w:proofErr w:type="spellEnd"/>
+      <w:r>
+        <w:t xml:space="preserve">. W destruktorach klas </w:t>
+      </w:r>
+      <w:proofErr w:type="spellStart"/>
+      <w:r>
+        <w:t>DailyRaport</w:t>
+      </w:r>
+      <w:proofErr w:type="spellEnd"/>
+      <w:r>
+        <w:t xml:space="preserve"> zapisywane są dane z pamięci ram do pliku </w:t>
+      </w:r>
+      <w:proofErr w:type="spellStart"/>
+      <w:r>
+        <w:t>DailyRaport</w:t>
+      </w:r>
+      <w:proofErr w:type="spellEnd"/>
+      <w:r>
+        <w:t xml:space="preserve"> i zamykany jest ten plik. Za to w destruktorze </w:t>
+      </w:r>
+      <w:proofErr w:type="spellStart"/>
+      <w:r>
+        <w:t>ProductListManager</w:t>
+      </w:r>
+      <w:proofErr w:type="spellEnd"/>
+      <w:r>
+        <w:t xml:space="preserve"> zapisywane z pamięci ram jest </w:t>
+      </w:r>
+      <w:proofErr w:type="spellStart"/>
+      <w:r>
+        <w:t>vector</w:t>
+      </w:r>
+      <w:proofErr w:type="spellEnd"/>
+      <w:r>
+        <w:t xml:space="preserve"> produktów i też zamykany jest ten plik. </w:t>
+      </w:r>
+    </w:p>
+    <w:p>
+      <w:pPr>
+        <w:ind w:left="708" w:firstLine="708"/>
+      </w:pPr>
+      <w:r>
+        <w:t xml:space="preserve">Jeżeli jednak użytkownik wybierze zakładkę sprzedaż to stworzy się obiekt Sale następnie wywoła się metoda </w:t>
+      </w:r>
+      <w:proofErr w:type="spellStart"/>
+      <w:r>
+        <w:t>displayMenu</w:t>
+      </w:r>
+      <w:proofErr w:type="spellEnd"/>
+      <w:r>
+        <w:t xml:space="preserve"> wraz z metodą </w:t>
+      </w:r>
+      <w:proofErr w:type="spellStart"/>
+      <w:r>
+        <w:t>menuChooser</w:t>
+      </w:r>
+      <w:proofErr w:type="spellEnd"/>
+      <w:r>
+        <w:t xml:space="preserve">.  Metoda </w:t>
+      </w:r>
+      <w:proofErr w:type="spellStart"/>
+      <w:r>
+        <w:t>menuChooser</w:t>
+      </w:r>
+      <w:proofErr w:type="spellEnd"/>
+      <w:r>
+        <w:t xml:space="preserve"> ponownie poprosi użytkownika o podanie jej wyboru która z opcji wyświetloną przez </w:t>
+      </w:r>
+      <w:proofErr w:type="spellStart"/>
+      <w:r>
+        <w:t>metode</w:t>
+      </w:r>
+      <w:proofErr w:type="spellEnd"/>
+      <w:r>
+        <w:t xml:space="preserve"> </w:t>
+      </w:r>
+      <w:proofErr w:type="spellStart"/>
+      <w:r>
+        <w:t>displayMenu</w:t>
+      </w:r>
+      <w:proofErr w:type="spellEnd"/>
+      <w:r>
+        <w:t xml:space="preserve"> użytkownik chce użyć. Jeżeli użytkownik wybierze zakładkę stwórz nowy rachunek do zostanie stworzony obiekt Bill a następnie zostanie wywołane metody </w:t>
+      </w:r>
+      <w:proofErr w:type="spellStart"/>
+      <w:r>
+        <w:t>displayBillMenu</w:t>
+      </w:r>
+      <w:proofErr w:type="spellEnd"/>
+      <w:r>
+        <w:t xml:space="preserve">, </w:t>
+      </w:r>
+      <w:proofErr w:type="spellStart"/>
+      <w:r>
+        <w:t>billMenuChooser</w:t>
+      </w:r>
+      <w:proofErr w:type="spellEnd"/>
+      <w:r>
+        <w:t xml:space="preserve">, </w:t>
+      </w:r>
+      <w:proofErr w:type="spellStart"/>
+      <w:r>
+        <w:t>taxesCounter</w:t>
+      </w:r>
+      <w:proofErr w:type="spellEnd"/>
+      <w:r>
+        <w:t xml:space="preserve"> i </w:t>
+      </w:r>
+      <w:proofErr w:type="spellStart"/>
+      <w:r>
+        <w:t>printBillForCoustomer</w:t>
+      </w:r>
+      <w:proofErr w:type="spellEnd"/>
+      <w:r>
+        <w:t>. A jeżeli jednak użytkownik wybierze opcje wróć to menu to zostanie zniszczony obiekt Sale.</w:t>
       </w:r>
     </w:p>
     <w:p>
@@ -146,83 +1025,209 @@
       </w:r>
       <w:r>
         <w:tab/>
-        <w:t>-cena (int)</w:t>
-      </w:r>
-    </w:p>
-    <w:p>
-      <w:r>
-        <w:tab/>
-      </w:r>
-      <w:r>
-        <w:tab/>
-        <w:t>-</w:t>
-      </w:r>
-      <w:r>
-        <w:t>stawka podatku</w:t>
-      </w:r>
-      <w:r>
-        <w:t xml:space="preserve"> VAT (int)</w:t>
-      </w:r>
-    </w:p>
-    <w:p>
-      <w:r>
-        <w:tab/>
-        <w:t>MenuPrinter:</w:t>
-      </w:r>
-    </w:p>
-    <w:p>
-      <w:r>
-        <w:tab/>
-      </w:r>
-      <w:r>
-        <w:tab/>
-        <w:t>-wyświetl menu</w:t>
-      </w:r>
-    </w:p>
-    <w:p>
-      <w:r>
-        <w:tab/>
-        <w:t>MenuUserChooser:</w:t>
-      </w:r>
-    </w:p>
-    <w:p>
-      <w:r>
-        <w:tab/>
-      </w:r>
-      <w:r>
-        <w:tab/>
-        <w:t>-Pobiera od użytkownika dane o wyborze funkcji</w:t>
-      </w:r>
-    </w:p>
-    <w:p>
-      <w:r>
-        <w:tab/>
-        <w:t>Sprzedaż</w:t>
-      </w:r>
-      <w:r>
-        <w:t>Menu</w:t>
-      </w:r>
-      <w:r>
-        <w:t>Printer:</w:t>
-      </w:r>
-    </w:p>
-    <w:p>
-      <w:r>
-        <w:tab/>
-      </w:r>
-      <w:r>
-        <w:tab/>
-        <w:t>-Wyświetla menu sprzedaży</w:t>
-      </w:r>
-    </w:p>
-    <w:p>
-      <w:r>
-        <w:tab/>
-        <w:t>Take</w:t>
-      </w:r>
-      <w:r>
-        <w:t>FromUserData</w:t>
-      </w:r>
+        <w:t xml:space="preserve">Jeżeli wybierze zwrot to zostanie stworzony obiekt Sale i wywołana metoda </w:t>
+      </w:r>
+      <w:proofErr w:type="spellStart"/>
+      <w:r>
+        <w:t>replacment</w:t>
+      </w:r>
+      <w:proofErr w:type="spellEnd"/>
+      <w:r>
+        <w:t>.</w:t>
+      </w:r>
+    </w:p>
+    <w:p>
+      <w:r>
+        <w:tab/>
+      </w:r>
+      <w:r>
+        <w:tab/>
+        <w:t xml:space="preserve">Jeżeli wybierze opcje znajdź produkt to zostanie wywołana metoda obiektu </w:t>
+      </w:r>
+      <w:proofErr w:type="spellStart"/>
+      <w:r>
+        <w:t>productListMenadzer</w:t>
+      </w:r>
+      <w:proofErr w:type="spellEnd"/>
+      <w:r>
+        <w:t xml:space="preserve"> </w:t>
+      </w:r>
+      <w:proofErr w:type="spellStart"/>
+      <w:r>
+        <w:t>findProduct</w:t>
+      </w:r>
+      <w:proofErr w:type="spellEnd"/>
+      <w:r>
+        <w:t>().</w:t>
+      </w:r>
+    </w:p>
+    <w:p>
+      <w:r>
+        <w:tab/>
+      </w:r>
+      <w:r>
+        <w:tab/>
+      </w:r>
+    </w:p>
+    <w:p>
+      <w:r>
+        <w:tab/>
+      </w:r>
+      <w:r>
+        <w:tab/>
+        <w:t xml:space="preserve">Jeżeli wybierze opcje Menadżer listy produktów to zostanie stworzony obiekt </w:t>
+      </w:r>
+      <w:proofErr w:type="spellStart"/>
+      <w:r>
+        <w:t>ProductManagementMenu</w:t>
+      </w:r>
+      <w:proofErr w:type="spellEnd"/>
+      <w:r>
+        <w:t xml:space="preserve"> i wywołane metody </w:t>
+      </w:r>
+      <w:proofErr w:type="spellStart"/>
+      <w:r>
+        <w:t>displayMenu</w:t>
+      </w:r>
+      <w:proofErr w:type="spellEnd"/>
+      <w:r>
+        <w:t xml:space="preserve"> i </w:t>
+      </w:r>
+      <w:proofErr w:type="spellStart"/>
+      <w:r>
+        <w:t>userChooser</w:t>
+      </w:r>
+      <w:proofErr w:type="spellEnd"/>
+      <w:r>
+        <w:t xml:space="preserve">. Metoda </w:t>
+      </w:r>
+      <w:proofErr w:type="spellStart"/>
+      <w:r>
+        <w:t>userChooser</w:t>
+      </w:r>
+      <w:proofErr w:type="spellEnd"/>
+      <w:r>
+        <w:t xml:space="preserve"> pobiera od użytkownika dane odnośnie której  funkcji menadżera chce użyć i jeżeli wybierze:</w:t>
+      </w:r>
+    </w:p>
+    <w:p>
+      <w:r>
+        <w:tab/>
+      </w:r>
+      <w:r>
+        <w:tab/>
+      </w:r>
+      <w:r>
+        <w:tab/>
+      </w:r>
+    </w:p>
+    <w:p>
+      <w:r>
+        <w:tab/>
+      </w:r>
+      <w:r>
+        <w:tab/>
+      </w:r>
+      <w:r>
+        <w:tab/>
+        <w:t xml:space="preserve">Wyświetl </w:t>
+      </w:r>
+      <w:proofErr w:type="spellStart"/>
+      <w:r>
+        <w:t>listeProduktów</w:t>
+      </w:r>
+      <w:proofErr w:type="spellEnd"/>
+      <w:r>
+        <w:t xml:space="preserve"> to zostanie wywołana metoda </w:t>
+      </w:r>
+      <w:proofErr w:type="spellStart"/>
+      <w:r>
+        <w:t>displayAllProduct</w:t>
+      </w:r>
+      <w:proofErr w:type="spellEnd"/>
+    </w:p>
+    <w:p>
+      <w:r>
+        <w:tab/>
+      </w:r>
+      <w:r>
+        <w:tab/>
+      </w:r>
+      <w:r>
+        <w:tab/>
+        <w:t xml:space="preserve">Dodaj Produkt to zostanie wywołana metoda </w:t>
+      </w:r>
+      <w:proofErr w:type="spellStart"/>
+      <w:r>
+        <w:t>addProductToList</w:t>
+      </w:r>
+      <w:proofErr w:type="spellEnd"/>
+    </w:p>
+    <w:p>
+      <w:r>
+        <w:tab/>
+      </w:r>
+      <w:r>
+        <w:tab/>
+      </w:r>
+      <w:r>
+        <w:tab/>
+        <w:t xml:space="preserve">Usuń Produkt to zostanie wywołana metoda </w:t>
+      </w:r>
+      <w:proofErr w:type="spellStart"/>
+      <w:r>
+        <w:t>removeProductFromList</w:t>
+      </w:r>
+      <w:proofErr w:type="spellEnd"/>
+    </w:p>
+    <w:p>
+      <w:pPr>
+        <w:ind w:left="2124"/>
+      </w:pPr>
+      <w:r>
+        <w:t xml:space="preserve">Wróć do Menu Głównego to zostanie wywołany destruktor klasy </w:t>
+      </w:r>
+      <w:proofErr w:type="spellStart"/>
+      <w:r>
+        <w:t>productManagemtntMenu</w:t>
+      </w:r>
+      <w:proofErr w:type="spellEnd"/>
+    </w:p>
+    <w:p/>
+    <w:p>
+      <w:r>
+        <w:t xml:space="preserve">5. Statyczna analiza typów i interfejsów poszczególnych modułów </w:t>
+      </w:r>
+    </w:p>
+    <w:p>
+      <w:r>
+        <w:tab/>
+        <w:t>Bill:</w:t>
+      </w:r>
+    </w:p>
+    <w:p>
+      <w:r>
+        <w:tab/>
+      </w:r>
+      <w:r>
+        <w:tab/>
+        <w:t xml:space="preserve">Zaprzyjaźniona z klasą </w:t>
+      </w:r>
+      <w:proofErr w:type="spellStart"/>
+      <w:r>
+        <w:t>DailyRaport</w:t>
+      </w:r>
+      <w:proofErr w:type="spellEnd"/>
+    </w:p>
+    <w:p>
+      <w:r>
+        <w:tab/>
+      </w:r>
+      <w:proofErr w:type="spellStart"/>
+      <w:r>
+        <w:t>DailyRaport</w:t>
+      </w:r>
+      <w:proofErr w:type="spellEnd"/>
       <w:r>
         <w:t>:</w:t>
       </w:r>
@@ -233,207 +1238,225 @@
       </w:r>
       <w:r>
         <w:tab/>
-        <w:t xml:space="preserve">-pobiera od użytkownika </w:t>
-      </w:r>
-      <w:r>
-        <w:t>dane</w:t>
-      </w:r>
-    </w:p>
-    <w:p>
-      <w:r>
-        <w:tab/>
-      </w:r>
-      <w:r>
-        <w:t>BinTextReader:</w:t>
-      </w:r>
-    </w:p>
-    <w:p>
-      <w:r>
-        <w:tab/>
-      </w:r>
-      <w:r>
-        <w:tab/>
-        <w:t>-</w:t>
-      </w:r>
-      <w:r>
-        <w:t>wczytuje dane z pliku do pamięci programu</w:t>
-      </w:r>
-    </w:p>
-    <w:p>
-      <w:r>
-        <w:tab/>
-        <w:t>BinTextWriter:</w:t>
-      </w:r>
-    </w:p>
-    <w:p>
-      <w:r>
-        <w:tab/>
-      </w:r>
-      <w:r>
-        <w:tab/>
-        <w:t>-zapisuje dane z pamięci programu do pliku</w:t>
-      </w:r>
-    </w:p>
-    <w:p>
-      <w:r>
-        <w:tab/>
-      </w:r>
-      <w:r>
-        <w:t>WymianaMenuPrinter:</w:t>
-      </w:r>
-    </w:p>
-    <w:p>
-      <w:r>
-        <w:tab/>
-      </w:r>
-      <w:r>
-        <w:tab/>
-        <w:t>-w</w:t>
-      </w:r>
-      <w:r>
-        <w:t>yświetla menu wymiany</w:t>
-      </w:r>
-    </w:p>
-    <w:p>
-      <w:r>
-        <w:tab/>
-      </w:r>
-      <w:r>
-        <w:t>MagazineManager:</w:t>
-      </w:r>
-    </w:p>
-    <w:p>
-      <w:r>
-        <w:tab/>
-      </w:r>
-      <w:r>
-        <w:tab/>
-        <w:t>-Dodaje produkt do spisu produktów</w:t>
-      </w:r>
-    </w:p>
-    <w:p>
-      <w:r>
-        <w:tab/>
-      </w:r>
-      <w:r>
-        <w:tab/>
-        <w:t>-usuwa produkt z spisu produktów</w:t>
-      </w:r>
-    </w:p>
-    <w:p>
-      <w:r>
-        <w:tab/>
-      </w:r>
-      <w:r>
-        <w:t>CheckIdMenuPrinter:</w:t>
-      </w:r>
-    </w:p>
-    <w:p>
-      <w:r>
-        <w:tab/>
-      </w:r>
-      <w:r>
-        <w:tab/>
-        <w:t xml:space="preserve">-Wyświetla </w:t>
-      </w:r>
-      <w:r>
-        <w:t>Menu sprawdz kod produktu</w:t>
-      </w:r>
-    </w:p>
-    <w:p>
-      <w:r>
-        <w:tab/>
-        <w:t>PrintDayRaport:</w:t>
-      </w:r>
-    </w:p>
-    <w:p>
-      <w:r>
-        <w:tab/>
-      </w:r>
-      <w:r>
-        <w:tab/>
-        <w:t>-Prz</w:t>
-      </w:r>
-      <w:r>
-        <w:t>y zakończeniu sprzedaży generuje się plik Z danymi o sprzedaży</w:t>
-      </w:r>
-    </w:p>
-    <w:p>
-      <w:r>
-        <w:tab/>
-        <w:t>TakeDataFromOS:</w:t>
-      </w:r>
-    </w:p>
-    <w:p>
-      <w:r>
-        <w:tab/>
-      </w:r>
-      <w:r>
-        <w:tab/>
-        <w:t xml:space="preserve">-Pobiera dane z systemu o godzinie i dacie do </w:t>
-      </w:r>
-      <w:r>
-        <w:t>raportu dziennego</w:t>
-      </w:r>
-    </w:p>
-    <w:p>
-      <w:r>
-        <w:tab/>
-        <w:t>CounterOf</w:t>
-      </w:r>
-      <w:r>
-        <w:t>Vat:</w:t>
-      </w:r>
-    </w:p>
-    <w:p>
-      <w:r>
-        <w:tab/>
-      </w:r>
-      <w:r>
-        <w:tab/>
-        <w:t>-Zlicza całkowity podatek Vat do raportu dziennego</w:t>
-      </w:r>
-    </w:p>
-    <w:p>
-      <w:r>
-        <w:tab/>
-      </w:r>
-      <w:r>
-        <w:t>MenuPrinterMagazineManager:</w:t>
-      </w:r>
-    </w:p>
-    <w:p>
-      <w:r>
-        <w:tab/>
-      </w:r>
-      <w:r>
-        <w:tab/>
-        <w:t>-wyświetla Menu magazynu</w:t>
-      </w:r>
-    </w:p>
-    <w:p>
-      <w:r>
-        <w:tab/>
-      </w:r>
-      <w:r>
-        <w:tab/>
-      </w:r>
-    </w:p>
-    <w:p>
-      <w:r>
-        <w:tab/>
-      </w:r>
-      <w:r>
-        <w:tab/>
-      </w:r>
-    </w:p>
-    <w:p/>
-    <w:p>
-      <w:r>
-        <w:tab/>
-      </w:r>
-      <w:r>
-        <w:tab/>
+        <w:t xml:space="preserve">Metoda </w:t>
+      </w:r>
+      <w:proofErr w:type="spellStart"/>
+      <w:r>
+        <w:t>findBill</w:t>
+      </w:r>
+      <w:proofErr w:type="spellEnd"/>
+      <w:r>
+        <w:t xml:space="preserve"> zwraca zmienna </w:t>
+      </w:r>
+      <w:proofErr w:type="spellStart"/>
+      <w:r>
+        <w:t>bool</w:t>
+      </w:r>
+      <w:proofErr w:type="spellEnd"/>
+      <w:r>
+        <w:t xml:space="preserve"> odpowiadającą za to czy dany rachunek został znaleziony</w:t>
+      </w:r>
+    </w:p>
+    <w:p>
+      <w:r>
+        <w:tab/>
+      </w:r>
+    </w:p>
+    <w:p>
+      <w:r>
+        <w:tab/>
+      </w:r>
+      <w:proofErr w:type="spellStart"/>
+      <w:r>
+        <w:t>MainMenuPrinter</w:t>
+      </w:r>
+      <w:proofErr w:type="spellEnd"/>
+      <w:r>
+        <w:t>:</w:t>
+      </w:r>
+    </w:p>
+    <w:p>
+      <w:r>
+        <w:tab/>
+      </w:r>
+      <w:r>
+        <w:tab/>
+        <w:t xml:space="preserve">Zaprzyjaźniona z klasą </w:t>
+      </w:r>
+      <w:proofErr w:type="spellStart"/>
+      <w:r>
+        <w:t>MainMenu</w:t>
+      </w:r>
+      <w:proofErr w:type="spellEnd"/>
+    </w:p>
+    <w:p>
+      <w:r>
+        <w:tab/>
+      </w:r>
+      <w:proofErr w:type="spellStart"/>
+      <w:r>
+        <w:t>ProductListManager</w:t>
+      </w:r>
+      <w:proofErr w:type="spellEnd"/>
+      <w:r>
+        <w:t>:</w:t>
+      </w:r>
+    </w:p>
+    <w:p>
+      <w:r>
+        <w:tab/>
+      </w:r>
+      <w:r>
+        <w:tab/>
+        <w:t>Zaprzyjaźniona z klasą Bill</w:t>
+      </w:r>
+    </w:p>
+    <w:p>
+      <w:r>
+        <w:tab/>
+      </w:r>
+      <w:r>
+        <w:tab/>
+        <w:t xml:space="preserve">Metoda </w:t>
+      </w:r>
+      <w:proofErr w:type="spellStart"/>
+      <w:r>
+        <w:t>findProduct</w:t>
+      </w:r>
+      <w:proofErr w:type="spellEnd"/>
+      <w:r>
+        <w:t xml:space="preserve"> zwraca zmienną typu </w:t>
+      </w:r>
+      <w:proofErr w:type="spellStart"/>
+      <w:r>
+        <w:t>bool</w:t>
+      </w:r>
+      <w:proofErr w:type="spellEnd"/>
+      <w:r>
+        <w:t xml:space="preserve"> czy produkt został odnaleziony</w:t>
+      </w:r>
+    </w:p>
+    <w:p>
+      <w:r>
+        <w:tab/>
+      </w:r>
+      <w:r>
+        <w:tab/>
+        <w:t xml:space="preserve">Metoda </w:t>
+      </w:r>
+      <w:proofErr w:type="spellStart"/>
+      <w:r>
+        <w:t>corectPTU</w:t>
+      </w:r>
+      <w:proofErr w:type="spellEnd"/>
+      <w:r>
+        <w:t xml:space="preserve"> zwraca zmienna typu </w:t>
+      </w:r>
+      <w:proofErr w:type="spellStart"/>
+      <w:r>
+        <w:t>bool</w:t>
+      </w:r>
+      <w:proofErr w:type="spellEnd"/>
+      <w:r>
+        <w:t xml:space="preserve"> jeżeli produkt ma prawidłowo o</w:t>
+      </w:r>
+      <w:r>
+        <w:tab/>
+      </w:r>
+      <w:r>
+        <w:tab/>
+      </w:r>
+      <w:r>
+        <w:tab/>
+        <w:t>kreśloną stawkę VAT</w:t>
+      </w:r>
+    </w:p>
+    <w:p>
+      <w:r>
+        <w:tab/>
+        <w:t>Sale:</w:t>
+      </w:r>
+    </w:p>
+    <w:p>
+      <w:r>
+        <w:tab/>
+      </w:r>
+      <w:r>
+        <w:tab/>
+        <w:t xml:space="preserve">Metoda </w:t>
+      </w:r>
+      <w:proofErr w:type="spellStart"/>
+      <w:r>
+        <w:t>menuChooser</w:t>
+      </w:r>
+      <w:proofErr w:type="spellEnd"/>
+      <w:r>
+        <w:t xml:space="preserve"> pobiera  referencje do </w:t>
+      </w:r>
+      <w:proofErr w:type="spellStart"/>
+      <w:r>
+        <w:t>ProductListManager</w:t>
+      </w:r>
+      <w:proofErr w:type="spellEnd"/>
+      <w:r>
+        <w:t xml:space="preserve"> i do </w:t>
+      </w:r>
+      <w:proofErr w:type="spellStart"/>
+      <w:r>
+        <w:t>DailyRaport</w:t>
+      </w:r>
+      <w:proofErr w:type="spellEnd"/>
+    </w:p>
+    <w:p>
+      <w:r>
+        <w:tab/>
+      </w:r>
+      <w:r>
+        <w:tab/>
+        <w:t xml:space="preserve">Metoda </w:t>
+      </w:r>
+      <w:proofErr w:type="spellStart"/>
+      <w:r>
+        <w:t>replacement</w:t>
+      </w:r>
+      <w:proofErr w:type="spellEnd"/>
+      <w:r>
+        <w:t xml:space="preserve"> pobiera referencje do </w:t>
+      </w:r>
+      <w:proofErr w:type="spellStart"/>
+      <w:r>
+        <w:t>DailyRaport</w:t>
+      </w:r>
+      <w:proofErr w:type="spellEnd"/>
+    </w:p>
+    <w:p>
+      <w:r>
+        <w:tab/>
+      </w:r>
+      <w:proofErr w:type="spellStart"/>
+      <w:r>
+        <w:t>TakeFromUserData</w:t>
+      </w:r>
+      <w:proofErr w:type="spellEnd"/>
+      <w:r>
+        <w:t>:</w:t>
+      </w:r>
+    </w:p>
+    <w:p>
+      <w:r>
+        <w:tab/>
+      </w:r>
+      <w:r>
+        <w:tab/>
+        <w:t xml:space="preserve">Jest to </w:t>
+      </w:r>
+      <w:proofErr w:type="spellStart"/>
+      <w:r>
+        <w:t>template</w:t>
+      </w:r>
+      <w:proofErr w:type="spellEnd"/>
+      <w:r>
+        <w:t xml:space="preserve"> klasy</w:t>
       </w:r>
     </w:p>
     <w:sectPr>
@@ -844,6 +1867,7 @@
   <w:style w:type="paragraph" w:default="1" w:styleId="Normalny">
     <w:name w:val="Normal"/>
     <w:qFormat/>
+    <w:rsid w:val="00B02BE6"/>
   </w:style>
   <w:style w:type="character" w:default="1" w:styleId="Domylnaczcionkaakapitu">
     <w:name w:val="Default Paragraph Font"/>
@@ -1171,6 +2195,21 @@
 </file>
 
 <file path=customXml/item1.xml><?xml version="1.0" encoding="utf-8"?>
+<p:properties xmlns:p="http://schemas.microsoft.com/office/2006/metadata/properties" xmlns:xsi="http://www.w3.org/2001/XMLSchema-instance" xmlns:pc="http://schemas.microsoft.com/office/infopath/2007/PartnerControls">
+  <documentManagement/>
+</p:properties>
+</file>
+
+<file path=customXml/item2.xml><?xml version="1.0" encoding="utf-8"?>
+<?mso-contentType ?>
+<FormTemplates xmlns="http://schemas.microsoft.com/sharepoint/v3/contenttype/forms">
+  <Display>DocumentLibraryForm</Display>
+  <Edit>DocumentLibraryForm</Edit>
+  <New>DocumentLibraryForm</New>
+</FormTemplates>
+</file>
+
+<file path=customXml/item3.xml><?xml version="1.0" encoding="utf-8"?>
 <ct:contentTypeSchema xmlns:ct="http://schemas.microsoft.com/office/2006/metadata/contentType" xmlns:ma="http://schemas.microsoft.com/office/2006/metadata/properties/metaAttributes" ct:_="" ma:_="" ma:contentTypeName="Dokument" ma:contentTypeID="0x010100A303363245F4BF43B9167B200431709F" ma:contentTypeVersion="5" ma:contentTypeDescription="Utwórz nowy dokument." ma:contentTypeScope="" ma:versionID="90480c0729497487e717cc1bb0114b80">
   <xsd:schema xmlns:xsd="http://www.w3.org/2001/XMLSchema" xmlns:xs="http://www.w3.org/2001/XMLSchema" xmlns:p="http://schemas.microsoft.com/office/2006/metadata/properties" xmlns:ns3="70be1211-5dc3-4f26-9032-b0302be2ffcd" xmlns:ns4="da1f87c1-30e8-4105-a098-588aebf08844" targetNamespace="http://schemas.microsoft.com/office/2006/metadata/properties" ma:root="true" ma:fieldsID="844f97516067c2108565a2d1411726d2" ns3:_="" ns4:_="">
     <xsd:import namespace="70be1211-5dc3-4f26-9032-b0302be2ffcd"/>
@@ -1341,22 +2380,24 @@
 </ct:contentTypeSchema>
 </file>
 
-<file path=customXml/item2.xml><?xml version="1.0" encoding="utf-8"?>
-<?mso-contentType ?>
-<FormTemplates xmlns="http://schemas.microsoft.com/sharepoint/v3/contenttype/forms">
-  <Display>DocumentLibraryForm</Display>
-  <Edit>DocumentLibraryForm</Edit>
-  <New>DocumentLibraryForm</New>
-</FormTemplates>
+<file path=customXml/itemProps1.xml><?xml version="1.0" encoding="utf-8"?>
+<ds:datastoreItem xmlns:ds="http://schemas.openxmlformats.org/officeDocument/2006/customXml" ds:itemID="{E46F5D60-3B8E-4F06-90BB-58176275F5AC}">
+  <ds:schemaRefs>
+    <ds:schemaRef ds:uri="http://schemas.microsoft.com/office/2006/metadata/properties"/>
+    <ds:schemaRef ds:uri="http://schemas.microsoft.com/office/infopath/2007/PartnerControls"/>
+  </ds:schemaRefs>
+</ds:datastoreItem>
 </file>
 
-<file path=customXml/item3.xml><?xml version="1.0" encoding="utf-8"?>
-<p:properties xmlns:p="http://schemas.microsoft.com/office/2006/metadata/properties" xmlns:xsi="http://www.w3.org/2001/XMLSchema-instance" xmlns:pc="http://schemas.microsoft.com/office/infopath/2007/PartnerControls">
-  <documentManagement/>
-</p:properties>
+<file path=customXml/itemProps2.xml><?xml version="1.0" encoding="utf-8"?>
+<ds:datastoreItem xmlns:ds="http://schemas.openxmlformats.org/officeDocument/2006/customXml" ds:itemID="{95FAF6D4-5A3D-405E-A324-CBCC94530810}">
+  <ds:schemaRefs>
+    <ds:schemaRef ds:uri="http://schemas.microsoft.com/sharepoint/v3/contenttype/forms"/>
+  </ds:schemaRefs>
+</ds:datastoreItem>
 </file>
 
-<file path=customXml/itemProps1.xml><?xml version="1.0" encoding="utf-8"?>
+<file path=customXml/itemProps3.xml><?xml version="1.0" encoding="utf-8"?>
 <ds:datastoreItem xmlns:ds="http://schemas.openxmlformats.org/officeDocument/2006/customXml" ds:itemID="{DF13CD5D-8660-43D0-A2F9-CE2F8AF58397}">
   <ds:schemaRefs>
     <ds:schemaRef ds:uri="http://schemas.microsoft.com/office/2006/metadata/contentType"/>
@@ -1373,21 +2414,4 @@
     <ds:schemaRef ds:uri="http://schemas.microsoft.com/internal/obd"/>
   </ds:schemaRefs>
 </ds:datastoreItem>
-</file>
-
-<file path=customXml/itemProps2.xml><?xml version="1.0" encoding="utf-8"?>
-<ds:datastoreItem xmlns:ds="http://schemas.openxmlformats.org/officeDocument/2006/customXml" ds:itemID="{95FAF6D4-5A3D-405E-A324-CBCC94530810}">
-  <ds:schemaRefs>
-    <ds:schemaRef ds:uri="http://schemas.microsoft.com/sharepoint/v3/contenttype/forms"/>
-  </ds:schemaRefs>
-</ds:datastoreItem>
-</file>
-
-<file path=customXml/itemProps3.xml><?xml version="1.0" encoding="utf-8"?>
-<ds:datastoreItem xmlns:ds="http://schemas.openxmlformats.org/officeDocument/2006/customXml" ds:itemID="{E46F5D60-3B8E-4F06-90BB-58176275F5AC}">
-  <ds:schemaRefs>
-    <ds:schemaRef ds:uri="http://schemas.microsoft.com/office/2006/metadata/properties"/>
-    <ds:schemaRef ds:uri="http://schemas.microsoft.com/office/infopath/2007/PartnerControls"/>
-  </ds:schemaRefs>
-</ds:datastoreItem>
 </file>
</xml_diff>